<commit_message>
marketing for manufacturing notes
</commit_message>
<xml_diff>
--- a/My Files/Agile marketing for the manufacturing based SME/Notes.docx
+++ b/My Files/Agile marketing for the manufacturing based SME/Notes.docx
@@ -1,6 +1,6 @@
 
 <file path=word/document.xml><?xml version="1.0" encoding="utf-8"?>
-<w:document xmlns:wpc="http://schemas.microsoft.com/office/word/2010/wordprocessingCanvas" xmlns:cx="http://schemas.microsoft.com/office/drawing/2014/chartex" xmlns:mc="http://schemas.openxmlformats.org/markup-compatibility/2006" xmlns:o="urn:schemas-microsoft-com:office:office" xmlns:r="http://schemas.openxmlformats.org/officeDocument/2006/relationships" xmlns:m="http://schemas.openxmlformats.org/officeDocument/2006/math" xmlns:v="urn:schemas-microsoft-com:vml" xmlns:wp14="http://schemas.microsoft.com/office/word/2010/wordprocessingDrawing" xmlns:wp="http://schemas.openxmlformats.org/drawingml/2006/wordprocessingDrawing" xmlns:w10="urn:schemas-microsoft-com:office:word" xmlns:w="http://schemas.openxmlformats.org/wordprocessingml/2006/main" xmlns:w14="http://schemas.microsoft.com/office/word/2010/wordml" xmlns:w15="http://schemas.microsoft.com/office/word/2012/wordml" xmlns:w16se="http://schemas.microsoft.com/office/word/2015/wordml/symex" xmlns:wpg="http://schemas.microsoft.com/office/word/2010/wordprocessingGroup" xmlns:wpi="http://schemas.microsoft.com/office/word/2010/wordprocessingInk" xmlns:wne="http://schemas.microsoft.com/office/word/2006/wordml" xmlns:wps="http://schemas.microsoft.com/office/word/2010/wordprocessingShape" mc:Ignorable="w14 w15 w16se wp14">
+<w:document xmlns:wpc="http://schemas.microsoft.com/office/word/2010/wordprocessingCanvas" xmlns:cx="http://schemas.microsoft.com/office/drawing/2014/chartex" xmlns:cx1="http://schemas.microsoft.com/office/drawing/2015/9/8/chartex" xmlns:cx2="http://schemas.microsoft.com/office/drawing/2015/10/21/chartex" xmlns:cx3="http://schemas.microsoft.com/office/drawing/2016/5/9/chartex" xmlns:cx4="http://schemas.microsoft.com/office/drawing/2016/5/10/chartex" xmlns:cx5="http://schemas.microsoft.com/office/drawing/2016/5/11/chartex" xmlns:cx6="http://schemas.microsoft.com/office/drawing/2016/5/12/chartex" xmlns:cx7="http://schemas.microsoft.com/office/drawing/2016/5/13/chartex" xmlns:cx8="http://schemas.microsoft.com/office/drawing/2016/5/14/chartex" xmlns:mc="http://schemas.openxmlformats.org/markup-compatibility/2006" xmlns:aink="http://schemas.microsoft.com/office/drawing/2016/ink" xmlns:am3d="http://schemas.microsoft.com/office/drawing/2017/model3d" xmlns:o="urn:schemas-microsoft-com:office:office" xmlns:r="http://schemas.openxmlformats.org/officeDocument/2006/relationships" xmlns:m="http://schemas.openxmlformats.org/officeDocument/2006/math" xmlns:v="urn:schemas-microsoft-com:vml" xmlns:wp14="http://schemas.microsoft.com/office/word/2010/wordprocessingDrawing" xmlns:wp="http://schemas.openxmlformats.org/drawingml/2006/wordprocessingDrawing" xmlns:w10="urn:schemas-microsoft-com:office:word" xmlns:w="http://schemas.openxmlformats.org/wordprocessingml/2006/main" xmlns:w14="http://schemas.microsoft.com/office/word/2010/wordml" xmlns:w15="http://schemas.microsoft.com/office/word/2012/wordml" xmlns:w16cid="http://schemas.microsoft.com/office/word/2016/wordml/cid" xmlns:w16se="http://schemas.microsoft.com/office/word/2015/wordml/symex" xmlns:wpg="http://schemas.microsoft.com/office/word/2010/wordprocessingGroup" xmlns:wpi="http://schemas.microsoft.com/office/word/2010/wordprocessingInk" xmlns:wne="http://schemas.microsoft.com/office/word/2006/wordml" xmlns:wps="http://schemas.microsoft.com/office/word/2010/wordprocessingShape" mc:Ignorable="w14 w15 w16se w16cid wp14">
   <w:body>
     <w:p>
       <w:pPr>
@@ -15,57 +15,29 @@
           <w:szCs w:val="28"/>
         </w:rPr>
       </w:pPr>
-      <w:proofErr w:type="gramStart"/>
-      <w:r>
-        <w:rPr>
-          <w:rFonts w:asciiTheme="majorBidi" w:hAnsiTheme="majorBidi" w:cstheme="majorBidi"/>
-          <w:sz w:val="28"/>
-          <w:szCs w:val="28"/>
-        </w:rPr>
-        <w:t>companies</w:t>
-      </w:r>
-      <w:proofErr w:type="gramEnd"/>
-      <w:r>
-        <w:rPr>
-          <w:rFonts w:asciiTheme="majorBidi" w:hAnsiTheme="majorBidi" w:cstheme="majorBidi"/>
-          <w:sz w:val="28"/>
-          <w:szCs w:val="28"/>
-        </w:rPr>
-        <w:t xml:space="preserve"> can be said to be agile when they can produce a variety of products on a small scale with no compromise to quality and at relatively no extra cost, as if producing those</w:t>
-      </w:r>
-      <w:r>
-        <w:rPr>
-          <w:rFonts w:asciiTheme="majorBidi" w:hAnsiTheme="majorBidi" w:cstheme="majorBidi"/>
-          <w:sz w:val="28"/>
-          <w:szCs w:val="28"/>
-        </w:rPr>
-        <w:t xml:space="preserve"> </w:t>
-      </w:r>
-      <w:r>
-        <w:rPr>
-          <w:rFonts w:asciiTheme="majorBidi" w:hAnsiTheme="majorBidi" w:cstheme="majorBidi"/>
-          <w:sz w:val="28"/>
-          <w:szCs w:val="28"/>
-        </w:rPr>
-        <w:t xml:space="preserve">same products </w:t>
-      </w:r>
-      <w:proofErr w:type="spellStart"/>
-      <w:r>
-        <w:rPr>
-          <w:rFonts w:asciiTheme="majorBidi" w:hAnsiTheme="majorBidi" w:cstheme="majorBidi"/>
-          <w:sz w:val="28"/>
-          <w:szCs w:val="28"/>
-        </w:rPr>
-        <w:t>en</w:t>
-      </w:r>
-      <w:proofErr w:type="spellEnd"/>
-      <w:r>
-        <w:rPr>
-          <w:rFonts w:asciiTheme="majorBidi" w:hAnsiTheme="majorBidi" w:cstheme="majorBidi"/>
-          <w:sz w:val="28"/>
-          <w:szCs w:val="28"/>
-        </w:rPr>
-        <w:t xml:space="preserve"> masse.</w:t>
+      <w:r>
+        <w:rPr>
+          <w:rFonts w:asciiTheme="majorBidi" w:hAnsiTheme="majorBidi" w:cstheme="majorBidi"/>
+          <w:sz w:val="28"/>
+          <w:szCs w:val="28"/>
+        </w:rPr>
+        <w:t>companies can be said to be agile when they can produce a variety of products on a small scale with no compromise to quality and at relatively no extra cost, as if producing those</w:t>
+      </w:r>
+      <w:r>
+        <w:rPr>
+          <w:rFonts w:asciiTheme="majorBidi" w:hAnsiTheme="majorBidi" w:cstheme="majorBidi"/>
+          <w:sz w:val="28"/>
+          <w:szCs w:val="28"/>
+        </w:rPr>
+        <w:t xml:space="preserve"> </w:t>
+      </w:r>
+      <w:r>
+        <w:rPr>
+          <w:rFonts w:asciiTheme="majorBidi" w:hAnsiTheme="majorBidi" w:cstheme="majorBidi"/>
+          <w:sz w:val="28"/>
+          <w:szCs w:val="28"/>
+        </w:rPr>
+        <w:t>same products en masse.</w:t>
       </w:r>
       <w:r>
         <w:rPr>
@@ -112,6 +84,15 @@
           <w:szCs w:val="28"/>
         </w:rPr>
         <w:br/>
+        <w:t>tahesh mige ke chon mikhan SMEha bian ba behtarin sherkathaye market reghabat konan, agility mitoone komakeshoon kone</w:t>
+      </w:r>
+      <w:r>
+        <w:rPr>
+          <w:rFonts w:asciiTheme="majorBidi" w:hAnsiTheme="majorBidi" w:cstheme="majorBidi"/>
+          <w:sz w:val="28"/>
+          <w:szCs w:val="28"/>
+        </w:rPr>
+        <w:br/>
       </w:r>
     </w:p>
     <w:p>
@@ -127,6 +108,561 @@
           <w:szCs w:val="28"/>
         </w:rPr>
       </w:pPr>
+      <w:r>
+        <w:rPr>
+          <w:rFonts w:asciiTheme="majorBidi" w:hAnsiTheme="majorBidi" w:cstheme="majorBidi"/>
+          <w:sz w:val="28"/>
+          <w:szCs w:val="28"/>
+        </w:rPr>
+        <w:t>Agility strategic framework:</w:t>
+      </w:r>
+    </w:p>
+    <w:p>
+      <w:pPr>
+        <w:pStyle w:val="ListParagraph"/>
+        <w:numPr>
+          <w:ilvl w:val="1"/>
+          <w:numId w:val="1"/>
+        </w:numPr>
+        <w:rPr>
+          <w:rFonts w:asciiTheme="majorBidi" w:hAnsiTheme="majorBidi" w:cstheme="majorBidi"/>
+          <w:sz w:val="28"/>
+          <w:szCs w:val="28"/>
+        </w:rPr>
+      </w:pPr>
+      <w:r>
+        <w:rPr>
+          <w:rFonts w:asciiTheme="majorBidi" w:hAnsiTheme="majorBidi" w:cstheme="majorBidi"/>
+          <w:sz w:val="28"/>
+          <w:szCs w:val="28"/>
+        </w:rPr>
+        <w:t>First information is gathered with respect to company strategy and company aims. 6 variables are used as the basis for understanding the primary drivers for the business: cost, delivery, quality, performance, flexibility, and innovativeness. This is followed by an assessment of turbulences that crucially affect SME operations.</w:t>
+      </w:r>
+      <w:r>
+        <w:rPr>
+          <w:rFonts w:ascii="AdvPS405B6" w:hAnsi="AdvPS405B6" w:cs="AdvPS405B6"/>
+          <w:sz w:val="20"/>
+          <w:szCs w:val="20"/>
+        </w:rPr>
+        <w:t xml:space="preserve"> </w:t>
+      </w:r>
+      <w:r>
+        <w:rPr>
+          <w:rFonts w:asciiTheme="majorBidi" w:hAnsiTheme="majorBidi" w:cstheme="majorBidi"/>
+          <w:sz w:val="28"/>
+          <w:szCs w:val="28"/>
+        </w:rPr>
+        <w:t>For example, the dynamic nature of customer requirements,</w:t>
+      </w:r>
+      <w:r>
+        <w:rPr>
+          <w:rFonts w:asciiTheme="majorBidi" w:hAnsiTheme="majorBidi" w:cstheme="majorBidi"/>
+          <w:sz w:val="28"/>
+          <w:szCs w:val="28"/>
+        </w:rPr>
+        <w:t xml:space="preserve"> </w:t>
+      </w:r>
+      <w:r>
+        <w:rPr>
+          <w:rFonts w:asciiTheme="majorBidi" w:hAnsiTheme="majorBidi" w:cstheme="majorBidi"/>
+          <w:sz w:val="28"/>
+          <w:szCs w:val="28"/>
+        </w:rPr>
+        <w:t>the intensity of</w:t>
+      </w:r>
+      <w:r>
+        <w:rPr>
+          <w:rFonts w:asciiTheme="majorBidi" w:hAnsiTheme="majorBidi" w:cstheme="majorBidi"/>
+          <w:sz w:val="28"/>
+          <w:szCs w:val="28"/>
+        </w:rPr>
+        <w:t xml:space="preserve"> </w:t>
+      </w:r>
+      <w:r>
+        <w:rPr>
+          <w:rFonts w:asciiTheme="majorBidi" w:hAnsiTheme="majorBidi" w:cstheme="majorBidi"/>
+          <w:sz w:val="28"/>
+          <w:szCs w:val="28"/>
+        </w:rPr>
+        <w:t>competition, supply chain turbulence, and changes that occur in the</w:t>
+      </w:r>
+      <w:r>
+        <w:rPr>
+          <w:rFonts w:asciiTheme="majorBidi" w:hAnsiTheme="majorBidi" w:cstheme="majorBidi"/>
+          <w:sz w:val="28"/>
+          <w:szCs w:val="28"/>
+        </w:rPr>
+        <w:t xml:space="preserve"> </w:t>
+      </w:r>
+      <w:r>
+        <w:rPr>
+          <w:rFonts w:asciiTheme="majorBidi" w:hAnsiTheme="majorBidi" w:cstheme="majorBidi"/>
+          <w:sz w:val="28"/>
+          <w:szCs w:val="28"/>
+        </w:rPr>
+        <w:t>economic, social, technological, environmental and political</w:t>
+      </w:r>
+      <w:r>
+        <w:rPr>
+          <w:rFonts w:asciiTheme="majorBidi" w:hAnsiTheme="majorBidi" w:cstheme="majorBidi"/>
+          <w:sz w:val="28"/>
+          <w:szCs w:val="28"/>
+        </w:rPr>
+        <w:t xml:space="preserve"> </w:t>
+      </w:r>
+      <w:r>
+        <w:rPr>
+          <w:rFonts w:asciiTheme="majorBidi" w:hAnsiTheme="majorBidi" w:cstheme="majorBidi"/>
+          <w:sz w:val="28"/>
+          <w:szCs w:val="28"/>
+        </w:rPr>
+        <w:t>environment. Many of these</w:t>
+      </w:r>
+      <w:r>
+        <w:rPr>
+          <w:rFonts w:asciiTheme="majorBidi" w:hAnsiTheme="majorBidi" w:cstheme="majorBidi"/>
+          <w:sz w:val="28"/>
+          <w:szCs w:val="28"/>
+        </w:rPr>
+        <w:t xml:space="preserve"> </w:t>
+      </w:r>
+      <w:r>
+        <w:rPr>
+          <w:rFonts w:asciiTheme="majorBidi" w:hAnsiTheme="majorBidi" w:cstheme="majorBidi"/>
+          <w:sz w:val="28"/>
+          <w:szCs w:val="28"/>
+        </w:rPr>
+        <w:t>are beyond the control of the SME but can have a considerable impact on operations</w:t>
+      </w:r>
+      <w:r>
+        <w:rPr>
+          <w:rFonts w:asciiTheme="majorBidi" w:hAnsiTheme="majorBidi" w:cstheme="majorBidi"/>
+          <w:sz w:val="28"/>
+          <w:szCs w:val="28"/>
+        </w:rPr>
+        <w:t>….</w:t>
+      </w:r>
+    </w:p>
+    <w:p>
+      <w:pPr>
+        <w:pStyle w:val="ListParagraph"/>
+        <w:numPr>
+          <w:ilvl w:val="0"/>
+          <w:numId w:val="1"/>
+        </w:numPr>
+        <w:rPr>
+          <w:rFonts w:asciiTheme="majorBidi" w:hAnsiTheme="majorBidi" w:cstheme="majorBidi"/>
+          <w:sz w:val="28"/>
+          <w:szCs w:val="28"/>
+        </w:rPr>
+      </w:pPr>
+      <w:r>
+        <w:rPr>
+          <w:rFonts w:asciiTheme="majorBidi" w:hAnsiTheme="majorBidi" w:cstheme="majorBidi"/>
+          <w:noProof/>
+          <w:sz w:val="28"/>
+          <w:szCs w:val="28"/>
+        </w:rPr>
+        <w:drawing>
+          <wp:inline distT="0" distB="0" distL="0" distR="0" wp14:anchorId="4E469716" wp14:editId="69BA6B55">
+            <wp:extent cx="4312693" cy="1725538"/>
+            <wp:effectExtent l="0" t="0" r="0" b="8255"/>
+            <wp:docPr id="1" name="Picture 1"/>
+            <wp:cNvGraphicFramePr>
+              <a:graphicFrameLocks xmlns:a="http://schemas.openxmlformats.org/drawingml/2006/main" noChangeAspect="1"/>
+            </wp:cNvGraphicFramePr>
+            <a:graphic xmlns:a="http://schemas.openxmlformats.org/drawingml/2006/main">
+              <a:graphicData uri="http://schemas.openxmlformats.org/drawingml/2006/picture">
+                <pic:pic xmlns:pic="http://schemas.openxmlformats.org/drawingml/2006/picture">
+                  <pic:nvPicPr>
+                    <pic:cNvPr id="0" name="Picture 1"/>
+                    <pic:cNvPicPr>
+                      <a:picLocks noChangeAspect="1" noChangeArrowheads="1"/>
+                    </pic:cNvPicPr>
+                  </pic:nvPicPr>
+                  <pic:blipFill>
+                    <a:blip r:embed="rId5">
+                      <a:extLst>
+                        <a:ext uri="{28A0092B-C50C-407E-A947-70E740481C1C}">
+                          <a14:useLocalDpi xmlns:a14="http://schemas.microsoft.com/office/drawing/2010/main" val="0"/>
+                        </a:ext>
+                      </a:extLst>
+                    </a:blip>
+                    <a:srcRect/>
+                    <a:stretch>
+                      <a:fillRect/>
+                    </a:stretch>
+                  </pic:blipFill>
+                  <pic:spPr bwMode="auto">
+                    <a:xfrm>
+                      <a:off x="0" y="0"/>
+                      <a:ext cx="4341512" cy="1737069"/>
+                    </a:xfrm>
+                    <a:prstGeom prst="rect">
+                      <a:avLst/>
+                    </a:prstGeom>
+                    <a:noFill/>
+                    <a:ln>
+                      <a:noFill/>
+                    </a:ln>
+                  </pic:spPr>
+                </pic:pic>
+              </a:graphicData>
+            </a:graphic>
+          </wp:inline>
+        </w:drawing>
+      </w:r>
+    </w:p>
+    <w:p>
+      <w:pPr>
+        <w:pStyle w:val="ListParagraph"/>
+        <w:numPr>
+          <w:ilvl w:val="0"/>
+          <w:numId w:val="1"/>
+        </w:numPr>
+        <w:rPr>
+          <w:rFonts w:asciiTheme="majorBidi" w:hAnsiTheme="majorBidi" w:cstheme="majorBidi"/>
+          <w:sz w:val="28"/>
+          <w:szCs w:val="28"/>
+        </w:rPr>
+      </w:pPr>
+      <w:r>
+        <w:rPr>
+          <w:rFonts w:asciiTheme="majorBidi" w:hAnsiTheme="majorBidi" w:cstheme="majorBidi"/>
+          <w:sz w:val="28"/>
+          <w:szCs w:val="28"/>
+        </w:rPr>
+        <w:t>The marketing element of the ASF provides a logical and structured approach to</w:t>
+      </w:r>
+      <w:r>
+        <w:rPr>
+          <w:rFonts w:asciiTheme="majorBidi" w:hAnsiTheme="majorBidi" w:cstheme="majorBidi"/>
+          <w:sz w:val="28"/>
+          <w:szCs w:val="28"/>
+        </w:rPr>
+        <w:t xml:space="preserve"> </w:t>
+      </w:r>
+      <w:r>
+        <w:rPr>
+          <w:rFonts w:asciiTheme="majorBidi" w:hAnsiTheme="majorBidi" w:cstheme="majorBidi"/>
+          <w:sz w:val="28"/>
+          <w:szCs w:val="28"/>
+        </w:rPr>
+        <w:t>help SMEs to become more proactive in their marketplaces (Figure 3). As a first step,</w:t>
+      </w:r>
+      <w:r>
+        <w:rPr>
+          <w:rFonts w:asciiTheme="majorBidi" w:hAnsiTheme="majorBidi" w:cstheme="majorBidi"/>
+          <w:sz w:val="28"/>
+          <w:szCs w:val="28"/>
+        </w:rPr>
+        <w:t xml:space="preserve"> </w:t>
+      </w:r>
+      <w:r>
+        <w:rPr>
+          <w:rFonts w:asciiTheme="majorBidi" w:hAnsiTheme="majorBidi" w:cstheme="majorBidi"/>
+          <w:sz w:val="28"/>
+          <w:szCs w:val="28"/>
+        </w:rPr>
+        <w:t>an assessment tool is provided, so that managers can assess their marketing</w:t>
+      </w:r>
+      <w:r>
+        <w:rPr>
+          <w:rFonts w:asciiTheme="majorBidi" w:hAnsiTheme="majorBidi" w:cstheme="majorBidi"/>
+          <w:sz w:val="28"/>
+          <w:szCs w:val="28"/>
+        </w:rPr>
+        <w:t xml:space="preserve"> </w:t>
+      </w:r>
+      <w:r>
+        <w:rPr>
+          <w:rFonts w:asciiTheme="majorBidi" w:hAnsiTheme="majorBidi" w:cstheme="majorBidi"/>
+          <w:sz w:val="28"/>
+          <w:szCs w:val="28"/>
+        </w:rPr>
+        <w:t>capabilities in a non-critical way. This is followed by coaching sessions, to show how a</w:t>
+      </w:r>
+      <w:r>
+        <w:rPr>
+          <w:rFonts w:asciiTheme="majorBidi" w:hAnsiTheme="majorBidi" w:cstheme="majorBidi"/>
+          <w:sz w:val="28"/>
+          <w:szCs w:val="28"/>
+        </w:rPr>
+        <w:t xml:space="preserve"> </w:t>
+      </w:r>
+      <w:r>
+        <w:rPr>
+          <w:rFonts w:asciiTheme="majorBidi" w:hAnsiTheme="majorBidi" w:cstheme="majorBidi"/>
+          <w:sz w:val="28"/>
+          <w:szCs w:val="28"/>
+        </w:rPr>
+        <w:t>market-oriented approach can provide some degree of control over the company’s</w:t>
+      </w:r>
+      <w:r>
+        <w:rPr>
+          <w:rFonts w:asciiTheme="majorBidi" w:hAnsiTheme="majorBidi" w:cstheme="majorBidi"/>
+          <w:sz w:val="28"/>
+          <w:szCs w:val="28"/>
+        </w:rPr>
+        <w:t xml:space="preserve"> </w:t>
+      </w:r>
+      <w:r>
+        <w:rPr>
+          <w:rFonts w:asciiTheme="majorBidi" w:hAnsiTheme="majorBidi" w:cstheme="majorBidi"/>
+          <w:sz w:val="28"/>
+          <w:szCs w:val="28"/>
+        </w:rPr>
+        <w:t>future. Once a commitment is made to make the most of marketing, an analysis of</w:t>
+      </w:r>
+      <w:r>
+        <w:rPr>
+          <w:rFonts w:asciiTheme="majorBidi" w:hAnsiTheme="majorBidi" w:cstheme="majorBidi"/>
+          <w:sz w:val="28"/>
+          <w:szCs w:val="28"/>
+        </w:rPr>
+        <w:t xml:space="preserve"> </w:t>
+      </w:r>
+      <w:r>
+        <w:rPr>
+          <w:rFonts w:asciiTheme="majorBidi" w:hAnsiTheme="majorBidi" w:cstheme="majorBidi"/>
+          <w:sz w:val="28"/>
+          <w:szCs w:val="28"/>
+        </w:rPr>
+        <w:t>the product portfolio is carried out, taking account of company capabilities and</w:t>
+      </w:r>
+      <w:r>
+        <w:rPr>
+          <w:rFonts w:asciiTheme="majorBidi" w:hAnsiTheme="majorBidi" w:cstheme="majorBidi"/>
+          <w:sz w:val="28"/>
+          <w:szCs w:val="28"/>
+        </w:rPr>
+        <w:t xml:space="preserve"> </w:t>
+      </w:r>
+      <w:r>
+        <w:rPr>
+          <w:rFonts w:asciiTheme="majorBidi" w:hAnsiTheme="majorBidi" w:cstheme="majorBidi"/>
+          <w:sz w:val="28"/>
+          <w:szCs w:val="28"/>
+        </w:rPr>
+        <w:t>constraints. Segments to be targeted are analysed to provide an understanding of</w:t>
+      </w:r>
+      <w:r>
+        <w:rPr>
+          <w:rFonts w:asciiTheme="majorBidi" w:hAnsiTheme="majorBidi" w:cstheme="majorBidi"/>
+          <w:sz w:val="28"/>
+          <w:szCs w:val="28"/>
+        </w:rPr>
+        <w:t xml:space="preserve">  </w:t>
+      </w:r>
+      <w:r>
+        <w:rPr>
+          <w:rFonts w:asciiTheme="majorBidi" w:hAnsiTheme="majorBidi" w:cstheme="majorBidi"/>
+          <w:sz w:val="28"/>
+          <w:szCs w:val="28"/>
+        </w:rPr>
+        <w:t xml:space="preserve">ustomer and competitor forces within the industry, and lists of potential </w:t>
+      </w:r>
+      <w:r>
+        <w:rPr>
+          <w:rFonts w:asciiTheme="majorBidi" w:hAnsiTheme="majorBidi" w:cstheme="majorBidi"/>
+          <w:sz w:val="28"/>
+          <w:szCs w:val="28"/>
+        </w:rPr>
+        <w:lastRenderedPageBreak/>
+        <w:t>customers</w:t>
+      </w:r>
+      <w:r>
+        <w:rPr>
+          <w:rFonts w:asciiTheme="majorBidi" w:hAnsiTheme="majorBidi" w:cstheme="majorBidi"/>
+          <w:sz w:val="28"/>
+          <w:szCs w:val="28"/>
+        </w:rPr>
+        <w:t xml:space="preserve"> </w:t>
+      </w:r>
+      <w:r>
+        <w:rPr>
+          <w:rFonts w:asciiTheme="majorBidi" w:hAnsiTheme="majorBidi" w:cstheme="majorBidi"/>
+          <w:sz w:val="28"/>
+          <w:szCs w:val="28"/>
+        </w:rPr>
+        <w:t>are then targeted. Finally, the company is assisted in the launch of the marketing and</w:t>
+      </w:r>
+      <w:r>
+        <w:rPr>
+          <w:rFonts w:asciiTheme="majorBidi" w:hAnsiTheme="majorBidi" w:cstheme="majorBidi"/>
+          <w:sz w:val="28"/>
+          <w:szCs w:val="28"/>
+        </w:rPr>
+        <w:t xml:space="preserve"> </w:t>
+      </w:r>
+      <w:r>
+        <w:rPr>
+          <w:rFonts w:asciiTheme="majorBidi" w:hAnsiTheme="majorBidi" w:cstheme="majorBidi"/>
+          <w:sz w:val="28"/>
+          <w:szCs w:val="28"/>
+        </w:rPr>
+        <w:t>sales campaign</w:t>
+      </w:r>
+      <w:r>
+        <w:drawing>
+          <wp:inline distT="0" distB="0" distL="0" distR="0" wp14:anchorId="164CAB16" wp14:editId="37D5D116">
+            <wp:extent cx="4858603" cy="1563474"/>
+            <wp:effectExtent l="0" t="0" r="0" b="0"/>
+            <wp:docPr id="2" name="Picture 2"/>
+            <wp:cNvGraphicFramePr>
+              <a:graphicFrameLocks xmlns:a="http://schemas.openxmlformats.org/drawingml/2006/main" noChangeAspect="1"/>
+            </wp:cNvGraphicFramePr>
+            <a:graphic xmlns:a="http://schemas.openxmlformats.org/drawingml/2006/main">
+              <a:graphicData uri="http://schemas.openxmlformats.org/drawingml/2006/picture">
+                <pic:pic xmlns:pic="http://schemas.openxmlformats.org/drawingml/2006/picture">
+                  <pic:nvPicPr>
+                    <pic:cNvPr id="0" name="Picture 2"/>
+                    <pic:cNvPicPr>
+                      <a:picLocks noChangeAspect="1" noChangeArrowheads="1"/>
+                    </pic:cNvPicPr>
+                  </pic:nvPicPr>
+                  <pic:blipFill>
+                    <a:blip r:embed="rId6">
+                      <a:extLst>
+                        <a:ext uri="{28A0092B-C50C-407E-A947-70E740481C1C}">
+                          <a14:useLocalDpi xmlns:a14="http://schemas.microsoft.com/office/drawing/2010/main" val="0"/>
+                        </a:ext>
+                      </a:extLst>
+                    </a:blip>
+                    <a:srcRect/>
+                    <a:stretch>
+                      <a:fillRect/>
+                    </a:stretch>
+                  </pic:blipFill>
+                  <pic:spPr bwMode="auto">
+                    <a:xfrm>
+                      <a:off x="0" y="0"/>
+                      <a:ext cx="4873440" cy="1568248"/>
+                    </a:xfrm>
+                    <a:prstGeom prst="rect">
+                      <a:avLst/>
+                    </a:prstGeom>
+                    <a:noFill/>
+                    <a:ln>
+                      <a:noFill/>
+                    </a:ln>
+                  </pic:spPr>
+                </pic:pic>
+              </a:graphicData>
+            </a:graphic>
+          </wp:inline>
+        </w:drawing>
+      </w:r>
+      <w:r>
+        <w:rPr>
+          <w:rFonts w:asciiTheme="majorBidi" w:hAnsiTheme="majorBidi" w:cstheme="majorBidi"/>
+          <w:sz w:val="28"/>
+          <w:szCs w:val="28"/>
+        </w:rPr>
+        <w:br/>
+      </w:r>
+    </w:p>
+    <w:p>
+      <w:pPr>
+        <w:pStyle w:val="ListParagraph"/>
+        <w:numPr>
+          <w:ilvl w:val="0"/>
+          <w:numId w:val="1"/>
+        </w:numPr>
+        <w:rPr>
+          <w:rFonts w:asciiTheme="majorBidi" w:hAnsiTheme="majorBidi" w:cstheme="majorBidi"/>
+          <w:sz w:val="28"/>
+          <w:szCs w:val="28"/>
+        </w:rPr>
+      </w:pPr>
+      <w:r>
+        <w:rPr>
+          <w:rFonts w:asciiTheme="majorBidi" w:hAnsiTheme="majorBidi" w:cstheme="majorBidi"/>
+          <w:sz w:val="28"/>
+          <w:szCs w:val="28"/>
+        </w:rPr>
+        <w:t>The focus of this particular study was the third stage</w:t>
+      </w:r>
+      <w:r>
+        <w:rPr>
+          <w:rFonts w:asciiTheme="majorBidi" w:hAnsiTheme="majorBidi" w:cstheme="majorBidi"/>
+          <w:sz w:val="28"/>
+          <w:szCs w:val="28"/>
+        </w:rPr>
+        <w:t xml:space="preserve"> </w:t>
+      </w:r>
+      <w:r>
+        <w:rPr>
+          <w:rFonts w:asciiTheme="majorBidi" w:hAnsiTheme="majorBidi" w:cstheme="majorBidi"/>
+          <w:sz w:val="28"/>
+          <w:szCs w:val="28"/>
+        </w:rPr>
+        <w:t>in the agility framework, namely to show how a proactive marketing approach can be</w:t>
+      </w:r>
+      <w:r>
+        <w:rPr>
+          <w:rFonts w:asciiTheme="majorBidi" w:hAnsiTheme="majorBidi" w:cstheme="majorBidi"/>
+          <w:sz w:val="28"/>
+          <w:szCs w:val="28"/>
+        </w:rPr>
+        <w:t xml:space="preserve"> </w:t>
+      </w:r>
+      <w:r>
+        <w:rPr>
+          <w:rFonts w:asciiTheme="majorBidi" w:hAnsiTheme="majorBidi" w:cstheme="majorBidi"/>
+          <w:sz w:val="28"/>
+          <w:szCs w:val="28"/>
+        </w:rPr>
+        <w:t>used to generate new customers for the business. What is important about</w:t>
+      </w:r>
+      <w:r>
+        <w:rPr>
+          <w:rFonts w:asciiTheme="majorBidi" w:hAnsiTheme="majorBidi" w:cstheme="majorBidi"/>
+          <w:sz w:val="28"/>
+          <w:szCs w:val="28"/>
+        </w:rPr>
+        <w:t xml:space="preserve"> </w:t>
+      </w:r>
+      <w:r>
+        <w:rPr>
+          <w:rFonts w:asciiTheme="majorBidi" w:hAnsiTheme="majorBidi" w:cstheme="majorBidi"/>
+          <w:sz w:val="28"/>
+          <w:szCs w:val="28"/>
+        </w:rPr>
+        <w:t>“marketing</w:t>
+      </w:r>
+      <w:r>
+        <w:rPr>
+          <w:rFonts w:asciiTheme="majorBidi" w:hAnsiTheme="majorBidi" w:cstheme="majorBidi"/>
+          <w:sz w:val="28"/>
+          <w:szCs w:val="28"/>
+        </w:rPr>
+        <w:t xml:space="preserve"> </w:t>
+      </w:r>
+      <w:r>
+        <w:rPr>
+          <w:rFonts w:asciiTheme="majorBidi" w:hAnsiTheme="majorBidi" w:cstheme="majorBidi"/>
+          <w:sz w:val="28"/>
+          <w:szCs w:val="28"/>
+        </w:rPr>
+        <w:t>agility” is that the approach encourages companies to develop their marketing so that</w:t>
+      </w:r>
+      <w:r>
+        <w:rPr>
+          <w:rFonts w:asciiTheme="majorBidi" w:hAnsiTheme="majorBidi" w:cstheme="majorBidi"/>
+          <w:sz w:val="28"/>
+          <w:szCs w:val="28"/>
+        </w:rPr>
+        <w:t xml:space="preserve"> </w:t>
+      </w:r>
+      <w:r>
+        <w:rPr>
+          <w:rFonts w:asciiTheme="majorBidi" w:hAnsiTheme="majorBidi" w:cstheme="majorBidi"/>
+          <w:sz w:val="28"/>
+          <w:szCs w:val="28"/>
+        </w:rPr>
+        <w:t>it can be reconfigured at short notice</w:t>
+      </w:r>
       <w:bookmarkStart w:id="0" w:name="_GoBack"/>
       <w:bookmarkEnd w:id="0"/>
     </w:p>
@@ -141,8 +677,97 @@
 </file>
 
 <file path=word/numbering.xml><?xml version="1.0" encoding="utf-8"?>
-<w:numbering xmlns:wpc="http://schemas.microsoft.com/office/word/2010/wordprocessingCanvas" xmlns:cx="http://schemas.microsoft.com/office/drawing/2014/chartex" xmlns:mc="http://schemas.openxmlformats.org/markup-compatibility/2006" xmlns:o="urn:schemas-microsoft-com:office:office" xmlns:r="http://schemas.openxmlformats.org/officeDocument/2006/relationships" xmlns:m="http://schemas.openxmlformats.org/officeDocument/2006/math" xmlns:v="urn:schemas-microsoft-com:vml" xmlns:wp14="http://schemas.microsoft.com/office/word/2010/wordprocessingDrawing" xmlns:wp="http://schemas.openxmlformats.org/drawingml/2006/wordprocessingDrawing" xmlns:w10="urn:schemas-microsoft-com:office:word" xmlns:w="http://schemas.openxmlformats.org/wordprocessingml/2006/main" xmlns:w14="http://schemas.microsoft.com/office/word/2010/wordml" xmlns:w15="http://schemas.microsoft.com/office/word/2012/wordml" xmlns:w16se="http://schemas.microsoft.com/office/word/2015/wordml/symex" xmlns:wpg="http://schemas.microsoft.com/office/word/2010/wordprocessingGroup" xmlns:wpi="http://schemas.microsoft.com/office/word/2010/wordprocessingInk" xmlns:wne="http://schemas.microsoft.com/office/word/2006/wordml" xmlns:wps="http://schemas.microsoft.com/office/word/2010/wordprocessingShape" mc:Ignorable="w14 w15 w16se wp14">
+<w:numbering xmlns:wpc="http://schemas.microsoft.com/office/word/2010/wordprocessingCanvas" xmlns:cx="http://schemas.microsoft.com/office/drawing/2014/chartex" xmlns:cx1="http://schemas.microsoft.com/office/drawing/2015/9/8/chartex" xmlns:cx2="http://schemas.microsoft.com/office/drawing/2015/10/21/chartex" xmlns:cx3="http://schemas.microsoft.com/office/drawing/2016/5/9/chartex" xmlns:cx4="http://schemas.microsoft.com/office/drawing/2016/5/10/chartex" xmlns:cx5="http://schemas.microsoft.com/office/drawing/2016/5/11/chartex" xmlns:cx6="http://schemas.microsoft.com/office/drawing/2016/5/12/chartex" xmlns:cx7="http://schemas.microsoft.com/office/drawing/2016/5/13/chartex" xmlns:cx8="http://schemas.microsoft.com/office/drawing/2016/5/14/chartex" xmlns:mc="http://schemas.openxmlformats.org/markup-compatibility/2006" xmlns:aink="http://schemas.microsoft.com/office/drawing/2016/ink" xmlns:am3d="http://schemas.microsoft.com/office/drawing/2017/model3d" xmlns:o="urn:schemas-microsoft-com:office:office" xmlns:r="http://schemas.openxmlformats.org/officeDocument/2006/relationships" xmlns:m="http://schemas.openxmlformats.org/officeDocument/2006/math" xmlns:v="urn:schemas-microsoft-com:vml" xmlns:wp14="http://schemas.microsoft.com/office/word/2010/wordprocessingDrawing" xmlns:wp="http://schemas.openxmlformats.org/drawingml/2006/wordprocessingDrawing" xmlns:w10="urn:schemas-microsoft-com:office:word" xmlns:w="http://schemas.openxmlformats.org/wordprocessingml/2006/main" xmlns:w14="http://schemas.microsoft.com/office/word/2010/wordml" xmlns:w15="http://schemas.microsoft.com/office/word/2012/wordml" xmlns:w16cid="http://schemas.microsoft.com/office/word/2016/wordml/cid" xmlns:w16se="http://schemas.microsoft.com/office/word/2015/wordml/symex" xmlns:wpg="http://schemas.microsoft.com/office/word/2010/wordprocessingGroup" xmlns:wpi="http://schemas.microsoft.com/office/word/2010/wordprocessingInk" xmlns:wne="http://schemas.microsoft.com/office/word/2006/wordml" xmlns:wps="http://schemas.microsoft.com/office/word/2010/wordprocessingShape" mc:Ignorable="w14 w15 w16se w16cid wp14">
   <w:abstractNum w:abstractNumId="0" w15:restartNumberingAfterBreak="0">
+    <w:nsid w:val="0DD60CC9"/>
+    <w:multiLevelType w:val="hybridMultilevel"/>
+    <w:tmpl w:val="7344684C"/>
+    <w:lvl w:ilvl="0" w:tplc="81BC7FE8">
+      <w:start w:val="1"/>
+      <w:numFmt w:val="decimal"/>
+      <w:lvlText w:val="%1-"/>
+      <w:lvlJc w:val="left"/>
+      <w:pPr>
+        <w:ind w:left="720" w:hanging="360"/>
+      </w:pPr>
+      <w:rPr>
+        <w:rFonts w:hint="default"/>
+      </w:rPr>
+    </w:lvl>
+    <w:lvl w:ilvl="1" w:tplc="04090019">
+      <w:start w:val="1"/>
+      <w:numFmt w:val="lowerLetter"/>
+      <w:lvlText w:val="%2."/>
+      <w:lvlJc w:val="left"/>
+      <w:pPr>
+        <w:ind w:left="1440" w:hanging="360"/>
+      </w:pPr>
+    </w:lvl>
+    <w:lvl w:ilvl="2" w:tplc="0409001B" w:tentative="1">
+      <w:start w:val="1"/>
+      <w:numFmt w:val="lowerRoman"/>
+      <w:lvlText w:val="%3."/>
+      <w:lvlJc w:val="right"/>
+      <w:pPr>
+        <w:ind w:left="2160" w:hanging="180"/>
+      </w:pPr>
+    </w:lvl>
+    <w:lvl w:ilvl="3" w:tplc="0409000F" w:tentative="1">
+      <w:start w:val="1"/>
+      <w:numFmt w:val="decimal"/>
+      <w:lvlText w:val="%4."/>
+      <w:lvlJc w:val="left"/>
+      <w:pPr>
+        <w:ind w:left="2880" w:hanging="360"/>
+      </w:pPr>
+    </w:lvl>
+    <w:lvl w:ilvl="4" w:tplc="04090019" w:tentative="1">
+      <w:start w:val="1"/>
+      <w:numFmt w:val="lowerLetter"/>
+      <w:lvlText w:val="%5."/>
+      <w:lvlJc w:val="left"/>
+      <w:pPr>
+        <w:ind w:left="3600" w:hanging="360"/>
+      </w:pPr>
+    </w:lvl>
+    <w:lvl w:ilvl="5" w:tplc="0409001B" w:tentative="1">
+      <w:start w:val="1"/>
+      <w:numFmt w:val="lowerRoman"/>
+      <w:lvlText w:val="%6."/>
+      <w:lvlJc w:val="right"/>
+      <w:pPr>
+        <w:ind w:left="4320" w:hanging="180"/>
+      </w:pPr>
+    </w:lvl>
+    <w:lvl w:ilvl="6" w:tplc="0409000F" w:tentative="1">
+      <w:start w:val="1"/>
+      <w:numFmt w:val="decimal"/>
+      <w:lvlText w:val="%7."/>
+      <w:lvlJc w:val="left"/>
+      <w:pPr>
+        <w:ind w:left="5040" w:hanging="360"/>
+      </w:pPr>
+    </w:lvl>
+    <w:lvl w:ilvl="7" w:tplc="04090019" w:tentative="1">
+      <w:start w:val="1"/>
+      <w:numFmt w:val="lowerLetter"/>
+      <w:lvlText w:val="%8."/>
+      <w:lvlJc w:val="left"/>
+      <w:pPr>
+        <w:ind w:left="5760" w:hanging="360"/>
+      </w:pPr>
+    </w:lvl>
+    <w:lvl w:ilvl="8" w:tplc="0409001B" w:tentative="1">
+      <w:start w:val="1"/>
+      <w:numFmt w:val="lowerRoman"/>
+      <w:lvlText w:val="%9."/>
+      <w:lvlJc w:val="right"/>
+      <w:pPr>
+        <w:ind w:left="6480" w:hanging="180"/>
+      </w:pPr>
+    </w:lvl>
+  </w:abstractNum>
+  <w:abstractNum w:abstractNumId="1" w15:restartNumberingAfterBreak="0">
     <w:nsid w:val="4E2100A9"/>
     <w:multiLevelType w:val="hybridMultilevel"/>
     <w:tmpl w:val="7344684C"/>
@@ -158,7 +783,7 @@
         <w:rFonts w:hint="default"/>
       </w:rPr>
     </w:lvl>
-    <w:lvl w:ilvl="1" w:tplc="04090019" w:tentative="1">
+    <w:lvl w:ilvl="1" w:tplc="04090019">
       <w:start w:val="1"/>
       <w:numFmt w:val="lowerLetter"/>
       <w:lvlText w:val="%2."/>
@@ -231,14 +856,109 @@
       </w:pPr>
     </w:lvl>
   </w:abstractNum>
+  <w:abstractNum w:abstractNumId="2" w15:restartNumberingAfterBreak="0">
+    <w:nsid w:val="5E081738"/>
+    <w:multiLevelType w:val="hybridMultilevel"/>
+    <w:tmpl w:val="7344684C"/>
+    <w:lvl w:ilvl="0" w:tplc="81BC7FE8">
+      <w:start w:val="1"/>
+      <w:numFmt w:val="decimal"/>
+      <w:lvlText w:val="%1-"/>
+      <w:lvlJc w:val="left"/>
+      <w:pPr>
+        <w:ind w:left="720" w:hanging="360"/>
+      </w:pPr>
+      <w:rPr>
+        <w:rFonts w:hint="default"/>
+      </w:rPr>
+    </w:lvl>
+    <w:lvl w:ilvl="1" w:tplc="04090019">
+      <w:start w:val="1"/>
+      <w:numFmt w:val="lowerLetter"/>
+      <w:lvlText w:val="%2."/>
+      <w:lvlJc w:val="left"/>
+      <w:pPr>
+        <w:ind w:left="1440" w:hanging="360"/>
+      </w:pPr>
+    </w:lvl>
+    <w:lvl w:ilvl="2" w:tplc="0409001B" w:tentative="1">
+      <w:start w:val="1"/>
+      <w:numFmt w:val="lowerRoman"/>
+      <w:lvlText w:val="%3."/>
+      <w:lvlJc w:val="right"/>
+      <w:pPr>
+        <w:ind w:left="2160" w:hanging="180"/>
+      </w:pPr>
+    </w:lvl>
+    <w:lvl w:ilvl="3" w:tplc="0409000F" w:tentative="1">
+      <w:start w:val="1"/>
+      <w:numFmt w:val="decimal"/>
+      <w:lvlText w:val="%4."/>
+      <w:lvlJc w:val="left"/>
+      <w:pPr>
+        <w:ind w:left="2880" w:hanging="360"/>
+      </w:pPr>
+    </w:lvl>
+    <w:lvl w:ilvl="4" w:tplc="04090019" w:tentative="1">
+      <w:start w:val="1"/>
+      <w:numFmt w:val="lowerLetter"/>
+      <w:lvlText w:val="%5."/>
+      <w:lvlJc w:val="left"/>
+      <w:pPr>
+        <w:ind w:left="3600" w:hanging="360"/>
+      </w:pPr>
+    </w:lvl>
+    <w:lvl w:ilvl="5" w:tplc="0409001B" w:tentative="1">
+      <w:start w:val="1"/>
+      <w:numFmt w:val="lowerRoman"/>
+      <w:lvlText w:val="%6."/>
+      <w:lvlJc w:val="right"/>
+      <w:pPr>
+        <w:ind w:left="4320" w:hanging="180"/>
+      </w:pPr>
+    </w:lvl>
+    <w:lvl w:ilvl="6" w:tplc="0409000F" w:tentative="1">
+      <w:start w:val="1"/>
+      <w:numFmt w:val="decimal"/>
+      <w:lvlText w:val="%7."/>
+      <w:lvlJc w:val="left"/>
+      <w:pPr>
+        <w:ind w:left="5040" w:hanging="360"/>
+      </w:pPr>
+    </w:lvl>
+    <w:lvl w:ilvl="7" w:tplc="04090019" w:tentative="1">
+      <w:start w:val="1"/>
+      <w:numFmt w:val="lowerLetter"/>
+      <w:lvlText w:val="%8."/>
+      <w:lvlJc w:val="left"/>
+      <w:pPr>
+        <w:ind w:left="5760" w:hanging="360"/>
+      </w:pPr>
+    </w:lvl>
+    <w:lvl w:ilvl="8" w:tplc="0409001B" w:tentative="1">
+      <w:start w:val="1"/>
+      <w:numFmt w:val="lowerRoman"/>
+      <w:lvlText w:val="%9."/>
+      <w:lvlJc w:val="right"/>
+      <w:pPr>
+        <w:ind w:left="6480" w:hanging="180"/>
+      </w:pPr>
+    </w:lvl>
+  </w:abstractNum>
   <w:num w:numId="1">
+    <w:abstractNumId w:val="1"/>
+  </w:num>
+  <w:num w:numId="2">
+    <w:abstractNumId w:val="2"/>
+  </w:num>
+  <w:num w:numId="3">
     <w:abstractNumId w:val="0"/>
   </w:num>
 </w:numbering>
 </file>
 
 <file path=word/styles.xml><?xml version="1.0" encoding="utf-8"?>
-<w:styles xmlns:mc="http://schemas.openxmlformats.org/markup-compatibility/2006" xmlns:r="http://schemas.openxmlformats.org/officeDocument/2006/relationships" xmlns:w="http://schemas.openxmlformats.org/wordprocessingml/2006/main" xmlns:w14="http://schemas.microsoft.com/office/word/2010/wordml" xmlns:w15="http://schemas.microsoft.com/office/word/2012/wordml" xmlns:w16se="http://schemas.microsoft.com/office/word/2015/wordml/symex" mc:Ignorable="w14 w15 w16se">
+<w:styles xmlns:mc="http://schemas.openxmlformats.org/markup-compatibility/2006" xmlns:r="http://schemas.openxmlformats.org/officeDocument/2006/relationships" xmlns:w="http://schemas.openxmlformats.org/wordprocessingml/2006/main" xmlns:w14="http://schemas.microsoft.com/office/word/2010/wordml" xmlns:w15="http://schemas.microsoft.com/office/word/2012/wordml" xmlns:w16cid="http://schemas.microsoft.com/office/word/2016/wordml/cid" xmlns:w16se="http://schemas.microsoft.com/office/word/2015/wordml/symex" mc:Ignorable="w14 w15 w16se w16cid">
   <w:docDefaults>
     <w:rPrDefault>
       <w:rPr>
@@ -254,7 +974,7 @@
       </w:pPr>
     </w:pPrDefault>
   </w:docDefaults>
-  <w:latentStyles w:defLockedState="0" w:defUIPriority="99" w:defSemiHidden="0" w:defUnhideWhenUsed="0" w:defQFormat="0" w:count="371">
+  <w:latentStyles w:defLockedState="0" w:defUIPriority="99" w:defSemiHidden="0" w:defUnhideWhenUsed="0" w:defQFormat="0" w:count="376">
     <w:lsdException w:name="Normal" w:uiPriority="0" w:qFormat="1"/>
     <w:lsdException w:name="heading 1" w:uiPriority="9" w:qFormat="1"/>
     <w:lsdException w:name="heading 2" w:semiHidden="1" w:uiPriority="9" w:unhideWhenUsed="1" w:qFormat="1"/>
@@ -360,7 +1080,6 @@
     <w:lsdException w:name="HTML Sample" w:semiHidden="1" w:unhideWhenUsed="1"/>
     <w:lsdException w:name="HTML Typewriter" w:semiHidden="1" w:unhideWhenUsed="1"/>
     <w:lsdException w:name="HTML Variable" w:semiHidden="1" w:unhideWhenUsed="1"/>
-    <w:lsdException w:name="Normal Table" w:semiHidden="1" w:unhideWhenUsed="1"/>
     <w:lsdException w:name="annotation subject" w:semiHidden="1" w:unhideWhenUsed="1"/>
     <w:lsdException w:name="No List" w:semiHidden="1" w:unhideWhenUsed="1"/>
     <w:lsdException w:name="Outline List 1" w:semiHidden="1" w:unhideWhenUsed="1"/>
@@ -403,11 +1122,8 @@
     <w:lsdException w:name="Table Contemporary" w:semiHidden="1" w:unhideWhenUsed="1"/>
     <w:lsdException w:name="Table Elegant" w:semiHidden="1" w:unhideWhenUsed="1"/>
     <w:lsdException w:name="Table Professional" w:semiHidden="1" w:unhideWhenUsed="1"/>
-    <w:lsdException w:name="Table Subtle 1" w:semiHidden="1" w:unhideWhenUsed="1"/>
     <w:lsdException w:name="Table Subtle 2" w:semiHidden="1" w:unhideWhenUsed="1"/>
     <w:lsdException w:name="Table Web 1" w:semiHidden="1" w:unhideWhenUsed="1"/>
-    <w:lsdException w:name="Table Web 2" w:semiHidden="1" w:unhideWhenUsed="1"/>
-    <w:lsdException w:name="Table Web 3" w:semiHidden="1" w:unhideWhenUsed="1"/>
     <w:lsdException w:name="Balloon Text" w:semiHidden="1" w:unhideWhenUsed="1"/>
     <w:lsdException w:name="Table Grid" w:uiPriority="39"/>
     <w:lsdException w:name="Table Theme" w:semiHidden="1" w:unhideWhenUsed="1"/>
@@ -626,6 +1342,11 @@
     <w:lsdException w:name="List Table 5 Dark Accent 6" w:uiPriority="50"/>
     <w:lsdException w:name="List Table 6 Colorful Accent 6" w:uiPriority="51"/>
     <w:lsdException w:name="List Table 7 Colorful Accent 6" w:uiPriority="52"/>
+    <w:lsdException w:name="Mention" w:semiHidden="1" w:unhideWhenUsed="1"/>
+    <w:lsdException w:name="Smart Hyperlink" w:semiHidden="1" w:unhideWhenUsed="1"/>
+    <w:lsdException w:name="Hashtag" w:semiHidden="1" w:unhideWhenUsed="1"/>
+    <w:lsdException w:name="Unresolved Mention" w:semiHidden="1" w:unhideWhenUsed="1"/>
+    <w:lsdException w:name="Smart Link" w:semiHidden="1" w:unhideWhenUsed="1"/>
   </w:latentStyles>
   <w:style w:type="paragraph" w:default="1" w:styleId="Normal">
     <w:name w:val="Normal"/>

</xml_diff>